<commit_message>
Description of the program
Completed program description
</commit_message>
<xml_diff>
--- a/Documentation/Описание программы.docx
+++ b/Documentation/Описание программы.docx
@@ -3524,6 +3524,51 @@
         </w:rPr>
         <w:t>SQLite</w:t>
       </w:r>
+      <w:r>
+        <w:rPr>
+          <w:rFonts w:ascii="Segoe UI" w:hAnsi="Segoe UI" w:cs="Segoe UI"/>
+          <w:szCs w:val="24"/>
+          <w:bdr w:val="single" w:sz="2" w:space="0" w:color="E5E7EB" w:frame="1"/>
+        </w:rPr>
+        <w:t>,</w:t>
+      </w:r>
+      <w:r>
+        <w:rPr>
+          <w:rFonts w:ascii="Segoe UI" w:hAnsi="Segoe UI" w:cs="Segoe UI"/>
+          <w:szCs w:val="24"/>
+          <w:bdr w:val="single" w:sz="2" w:space="0" w:color="E5E7EB" w:frame="1"/>
+          <w:lang w:val="en-US"/>
+        </w:rPr>
+        <w:t xml:space="preserve"> decimal</w:t>
+      </w:r>
+      <w:r>
+        <w:rPr>
+          <w:rFonts w:ascii="Segoe UI" w:hAnsi="Segoe UI" w:cs="Segoe UI"/>
+          <w:szCs w:val="24"/>
+          <w:bdr w:val="single" w:sz="2" w:space="0" w:color="E5E7EB" w:frame="1"/>
+        </w:rPr>
+        <w:t>,</w:t>
+      </w:r>
+      <w:r>
+        <w:rPr>
+          <w:rFonts w:ascii="Segoe UI" w:hAnsi="Segoe UI" w:cs="Segoe UI"/>
+          <w:szCs w:val="24"/>
+          <w:bdr w:val="single" w:sz="2" w:space="0" w:color="E5E7EB" w:frame="1"/>
+          <w:lang w:val="en-US"/>
+        </w:rPr>
+        <w:t xml:space="preserve"> </w:t>
+      </w:r>
+      <w:bookmarkStart w:id="13" w:name="_GoBack"/>
+      <w:bookmarkEnd w:id="13"/>
+      <w:r>
+        <w:rPr>
+          <w:rFonts w:ascii="Segoe UI" w:hAnsi="Segoe UI" w:cs="Segoe UI"/>
+          <w:szCs w:val="24"/>
+          <w:bdr w:val="single" w:sz="2" w:space="0" w:color="E5E7EB" w:frame="1"/>
+          <w:lang w:val="en-US"/>
+        </w:rPr>
+        <w:t>sys</w:t>
+      </w:r>
     </w:p>
     <w:p>
       <w:pPr>
@@ -3542,8 +3587,6 @@
       <w:pPr>
         <w:pStyle w:val="19fff7"/>
       </w:pPr>
-      <w:bookmarkStart w:id="13" w:name="_GoBack"/>
-      <w:bookmarkEnd w:id="13"/>
     </w:p>
     <w:p>
       <w:pPr>
@@ -3726,7 +3769,19 @@
         <w:rPr>
           <w:rFonts w:ascii="Segoe UI" w:hAnsi="Segoe UI" w:cs="Segoe UI"/>
         </w:rPr>
-        <w:t>Объем программы составляет около 10 МБ, включая все зависимости и библиотеки.</w:t>
+        <w:t>Об</w:t>
+      </w:r>
+      <w:r>
+        <w:rPr>
+          <w:rFonts w:ascii="Segoe UI" w:hAnsi="Segoe UI" w:cs="Segoe UI"/>
+        </w:rPr>
+        <w:t>ъем программы составляет около 40</w:t>
+      </w:r>
+      <w:r>
+        <w:rPr>
+          <w:rFonts w:ascii="Segoe UI" w:hAnsi="Segoe UI" w:cs="Segoe UI"/>
+        </w:rPr>
+        <w:t>0 МБ, включая все зависимости и библиотеки.</w:t>
       </w:r>
     </w:p>
     <w:p>
@@ -11582,7 +11637,7 @@
 </file>
 
 <file path=customXml/itemProps1.xml><?xml version="1.0" encoding="utf-8"?>
-<ds:datastoreItem xmlns:ds="http://schemas.openxmlformats.org/officeDocument/2006/customXml" ds:itemID="{91841E0B-05CB-4AE8-B59B-9CB0D773443E}">
+<ds:datastoreItem xmlns:ds="http://schemas.openxmlformats.org/officeDocument/2006/customXml" ds:itemID="{8D0E5469-F889-479D-BCDD-5E667C070D4E}">
   <ds:schemaRefs>
     <ds:schemaRef ds:uri="http://schemas.openxmlformats.org/officeDocument/2006/bibliography"/>
   </ds:schemaRefs>

</xml_diff>